<commit_message>
Upd problems and solutions statement in report
</commit_message>
<xml_diff>
--- a/Docs/Report.docx
+++ b/Docs/Report.docx
@@ -91,13 +91,23 @@
         </w:rPr>
         <w:t xml:space="preserve">of </w:t>
       </w:r>
-      <w:r>
-        <w:rPr>
-          <w:rFonts w:ascii="Times New Roman" w:hAnsi="Times New Roman" w:cs="Times New Roman"/>
-          <w:sz w:val="28"/>
-          <w:szCs w:val="28"/>
-        </w:rPr>
-        <w:t>XTech project</w:t>
+      <w:proofErr w:type="spellStart"/>
+      <w:r>
+        <w:rPr>
+          <w:rFonts w:ascii="Times New Roman" w:hAnsi="Times New Roman" w:cs="Times New Roman"/>
+          <w:sz w:val="28"/>
+          <w:szCs w:val="28"/>
+        </w:rPr>
+        <w:t>XTech</w:t>
+      </w:r>
+      <w:proofErr w:type="spellEnd"/>
+      <w:r>
+        <w:rPr>
+          <w:rFonts w:ascii="Times New Roman" w:hAnsi="Times New Roman" w:cs="Times New Roman"/>
+          <w:sz w:val="28"/>
+          <w:szCs w:val="28"/>
+        </w:rPr>
+        <w:t xml:space="preserve"> project</w:t>
       </w:r>
       <w:r>
         <w:rPr>
@@ -133,13 +143,23 @@
           <w:szCs w:val="28"/>
         </w:rPr>
       </w:pPr>
-      <w:r>
-        <w:rPr>
-          <w:rFonts w:ascii="Times New Roman" w:hAnsi="Times New Roman" w:cs="Times New Roman"/>
-          <w:sz w:val="28"/>
-          <w:szCs w:val="28"/>
-        </w:rPr>
-        <w:t>MapBox background:</w:t>
+      <w:proofErr w:type="spellStart"/>
+      <w:r>
+        <w:rPr>
+          <w:rFonts w:ascii="Times New Roman" w:hAnsi="Times New Roman" w:cs="Times New Roman"/>
+          <w:sz w:val="28"/>
+          <w:szCs w:val="28"/>
+        </w:rPr>
+        <w:t>MapBox</w:t>
+      </w:r>
+      <w:proofErr w:type="spellEnd"/>
+      <w:r>
+        <w:rPr>
+          <w:rFonts w:ascii="Times New Roman" w:hAnsi="Times New Roman" w:cs="Times New Roman"/>
+          <w:sz w:val="28"/>
+          <w:szCs w:val="28"/>
+        </w:rPr>
+        <w:t xml:space="preserve"> background:</w:t>
       </w:r>
     </w:p>
     <w:p>
@@ -169,7 +189,25 @@
           <w:sz w:val="28"/>
           <w:szCs w:val="28"/>
         </w:rPr>
-        <w:t xml:space="preserve"> Mapbox contains 3 type of data</w:t>
+        <w:t xml:space="preserve"> </w:t>
+      </w:r>
+      <w:proofErr w:type="spellStart"/>
+      <w:r>
+        <w:rPr>
+          <w:rFonts w:ascii="Times New Roman" w:hAnsi="Times New Roman" w:cs="Times New Roman"/>
+          <w:sz w:val="28"/>
+          <w:szCs w:val="28"/>
+        </w:rPr>
+        <w:t>Mapbox</w:t>
+      </w:r>
+      <w:proofErr w:type="spellEnd"/>
+      <w:r>
+        <w:rPr>
+          <w:rFonts w:ascii="Times New Roman" w:hAnsi="Times New Roman" w:cs="Times New Roman"/>
+          <w:sz w:val="28"/>
+          <w:szCs w:val="28"/>
+        </w:rPr>
+        <w:t xml:space="preserve"> contains 3 type of data</w:t>
       </w:r>
       <w:r>
         <w:rPr>
@@ -193,6 +231,7 @@
           <w:szCs w:val="28"/>
         </w:rPr>
       </w:pPr>
+      <w:proofErr w:type="spellStart"/>
       <w:r>
         <w:rPr>
           <w:rFonts w:ascii="Times New Roman" w:hAnsi="Times New Roman" w:cs="Times New Roman"/>
@@ -200,7 +239,17 @@
           <w:sz w:val="28"/>
           <w:szCs w:val="28"/>
         </w:rPr>
-        <w:t>Mapbox data</w:t>
+        <w:t>Mapbox</w:t>
+      </w:r>
+      <w:proofErr w:type="spellEnd"/>
+      <w:r>
+        <w:rPr>
+          <w:rFonts w:ascii="Times New Roman" w:hAnsi="Times New Roman" w:cs="Times New Roman"/>
+          <w:b/>
+          <w:sz w:val="28"/>
+          <w:szCs w:val="28"/>
+        </w:rPr>
+        <w:t xml:space="preserve"> data</w:t>
       </w:r>
       <w:r>
         <w:rPr>
@@ -210,6 +259,7 @@
         </w:rPr>
         <w:t xml:space="preserve"> is the </w:t>
       </w:r>
+      <w:proofErr w:type="spellStart"/>
       <w:r>
         <w:rPr>
           <w:rFonts w:ascii="Times New Roman" w:hAnsi="Times New Roman" w:cs="Times New Roman"/>
@@ -218,6 +268,7 @@
         </w:rPr>
         <w:t>baselayer</w:t>
       </w:r>
+      <w:proofErr w:type="spellEnd"/>
       <w:r>
         <w:rPr>
           <w:rFonts w:ascii="Times New Roman" w:hAnsi="Times New Roman" w:cs="Times New Roman"/>
@@ -308,21 +359,23 @@
         </w:rPr>
         <w:t xml:space="preserve">on </w:t>
       </w:r>
-      <w:r>
-        <w:rPr>
-          <w:rFonts w:ascii="Times New Roman" w:hAnsi="Times New Roman" w:cs="Times New Roman"/>
-          <w:sz w:val="28"/>
-          <w:szCs w:val="28"/>
-        </w:rPr>
-        <w:t xml:space="preserve">MapBox </w:t>
-      </w:r>
-      <w:r>
-        <w:rPr>
-          <w:rFonts w:ascii="Times New Roman" w:hAnsi="Times New Roman" w:cs="Times New Roman"/>
-          <w:sz w:val="28"/>
-          <w:szCs w:val="28"/>
-        </w:rPr>
-        <w:t xml:space="preserve">server </w:t>
+      <w:proofErr w:type="spellStart"/>
+      <w:r>
+        <w:rPr>
+          <w:rFonts w:ascii="Times New Roman" w:hAnsi="Times New Roman" w:cs="Times New Roman"/>
+          <w:sz w:val="28"/>
+          <w:szCs w:val="28"/>
+        </w:rPr>
+        <w:t>MapBox</w:t>
+      </w:r>
+      <w:proofErr w:type="spellEnd"/>
+      <w:r>
+        <w:rPr>
+          <w:rFonts w:ascii="Times New Roman" w:hAnsi="Times New Roman" w:cs="Times New Roman"/>
+          <w:sz w:val="28"/>
+          <w:szCs w:val="28"/>
+        </w:rPr>
+        <w:t xml:space="preserve"> server </w:t>
       </w:r>
       <w:r>
         <w:rPr>
@@ -338,18 +391,8 @@
           <w:sz w:val="28"/>
           <w:szCs w:val="28"/>
         </w:rPr>
-        <w:t>projects</w:t>
-      </w:r>
-      <w:r>
-        <w:rPr>
-          <w:rFonts w:ascii="Times New Roman" w:hAnsi="Times New Roman" w:cs="Times New Roman"/>
-          <w:sz w:val="28"/>
-          <w:szCs w:val="28"/>
-        </w:rPr>
-        <w:t xml:space="preserve"> of </w:t>
-      </w:r>
-      <w:bookmarkStart w:id="0" w:name="_GoBack"/>
-      <w:bookmarkEnd w:id="0"/>
+        <w:t xml:space="preserve">projects of </w:t>
+      </w:r>
       <w:r>
         <w:rPr>
           <w:rFonts w:ascii="Times New Roman" w:hAnsi="Times New Roman" w:cs="Times New Roman"/>
@@ -452,7 +495,25 @@
           <w:sz w:val="28"/>
           <w:szCs w:val="28"/>
         </w:rPr>
-        <w:t>to upload to MapBox server.</w:t>
+        <w:t xml:space="preserve">to upload to </w:t>
+      </w:r>
+      <w:proofErr w:type="spellStart"/>
+      <w:r>
+        <w:rPr>
+          <w:rFonts w:ascii="Times New Roman" w:hAnsi="Times New Roman" w:cs="Times New Roman"/>
+          <w:sz w:val="28"/>
+          <w:szCs w:val="28"/>
+        </w:rPr>
+        <w:t>MapBox</w:t>
+      </w:r>
+      <w:proofErr w:type="spellEnd"/>
+      <w:r>
+        <w:rPr>
+          <w:rFonts w:ascii="Times New Roman" w:hAnsi="Times New Roman" w:cs="Times New Roman"/>
+          <w:sz w:val="28"/>
+          <w:szCs w:val="28"/>
+        </w:rPr>
+        <w:t xml:space="preserve"> server.</w:t>
       </w:r>
     </w:p>
     <w:p>
@@ -687,13 +748,23 @@
         </w:rPr>
         <w:t xml:space="preserve"> and integrate with </w:t>
       </w:r>
-      <w:r>
-        <w:rPr>
-          <w:rFonts w:ascii="Times New Roman" w:hAnsi="Times New Roman" w:cs="Times New Roman"/>
-          <w:sz w:val="28"/>
-          <w:szCs w:val="28"/>
-        </w:rPr>
-        <w:t xml:space="preserve">MapBox </w:t>
+      <w:proofErr w:type="spellStart"/>
+      <w:r>
+        <w:rPr>
+          <w:rFonts w:ascii="Times New Roman" w:hAnsi="Times New Roman" w:cs="Times New Roman"/>
+          <w:sz w:val="28"/>
+          <w:szCs w:val="28"/>
+        </w:rPr>
+        <w:t>MapBox</w:t>
+      </w:r>
+      <w:proofErr w:type="spellEnd"/>
+      <w:r>
+        <w:rPr>
+          <w:rFonts w:ascii="Times New Roman" w:hAnsi="Times New Roman" w:cs="Times New Roman"/>
+          <w:sz w:val="28"/>
+          <w:szCs w:val="28"/>
+        </w:rPr>
+        <w:t xml:space="preserve"> </w:t>
       </w:r>
       <w:r>
         <w:rPr>
@@ -949,13 +1020,23 @@
         </w:rPr>
         <w:t xml:space="preserve">map on </w:t>
       </w:r>
-      <w:r>
-        <w:rPr>
-          <w:rFonts w:ascii="Times New Roman" w:hAnsi="Times New Roman" w:cs="Times New Roman"/>
-          <w:sz w:val="28"/>
-          <w:szCs w:val="28"/>
-        </w:rPr>
-        <w:t xml:space="preserve">MapBox </w:t>
+      <w:proofErr w:type="spellStart"/>
+      <w:r>
+        <w:rPr>
+          <w:rFonts w:ascii="Times New Roman" w:hAnsi="Times New Roman" w:cs="Times New Roman"/>
+          <w:sz w:val="28"/>
+          <w:szCs w:val="28"/>
+        </w:rPr>
+        <w:t>MapBox</w:t>
+      </w:r>
+      <w:proofErr w:type="spellEnd"/>
+      <w:r>
+        <w:rPr>
+          <w:rFonts w:ascii="Times New Roman" w:hAnsi="Times New Roman" w:cs="Times New Roman"/>
+          <w:sz w:val="28"/>
+          <w:szCs w:val="28"/>
+        </w:rPr>
+        <w:t xml:space="preserve"> </w:t>
       </w:r>
       <w:r>
         <w:rPr>
@@ -987,8 +1068,18 @@
           <w:sz w:val="28"/>
           <w:szCs w:val="28"/>
         </w:rPr>
-        <w:t>able to display created</w:t>
-      </w:r>
+        <w:t xml:space="preserve">able to display </w:t>
+      </w:r>
+      <w:proofErr w:type="gramStart"/>
+      <w:r>
+        <w:rPr>
+          <w:rFonts w:ascii="Times New Roman" w:hAnsi="Times New Roman" w:cs="Times New Roman"/>
+          <w:sz w:val="28"/>
+          <w:szCs w:val="28"/>
+        </w:rPr>
+        <w:t>created</w:t>
+      </w:r>
+      <w:proofErr w:type="gramEnd"/>
       <w:r>
         <w:rPr>
           <w:rFonts w:ascii="Times New Roman" w:hAnsi="Times New Roman" w:cs="Times New Roman"/>
@@ -1400,13 +1491,23 @@
         </w:rPr>
         <w:t xml:space="preserve"> </w:t>
       </w:r>
-      <w:r>
-        <w:rPr>
-          <w:rFonts w:ascii="Times New Roman" w:hAnsi="Times New Roman" w:cs="Times New Roman"/>
-          <w:sz w:val="28"/>
-          <w:szCs w:val="28"/>
-        </w:rPr>
-        <w:t>Mapbox Studio Classic</w:t>
+      <w:proofErr w:type="spellStart"/>
+      <w:r>
+        <w:rPr>
+          <w:rFonts w:ascii="Times New Roman" w:hAnsi="Times New Roman" w:cs="Times New Roman"/>
+          <w:sz w:val="28"/>
+          <w:szCs w:val="28"/>
+        </w:rPr>
+        <w:t>Mapbox</w:t>
+      </w:r>
+      <w:proofErr w:type="spellEnd"/>
+      <w:r>
+        <w:rPr>
+          <w:rFonts w:ascii="Times New Roman" w:hAnsi="Times New Roman" w:cs="Times New Roman"/>
+          <w:sz w:val="28"/>
+          <w:szCs w:val="28"/>
+        </w:rPr>
+        <w:t xml:space="preserve"> Studio Classic</w:t>
       </w:r>
       <w:r>
         <w:rPr>
@@ -1492,7 +1593,25 @@
           <w:sz w:val="28"/>
           <w:szCs w:val="28"/>
         </w:rPr>
-        <w:t xml:space="preserve"> MapBox Editor</w:t>
+        <w:t xml:space="preserve"> </w:t>
+      </w:r>
+      <w:proofErr w:type="spellStart"/>
+      <w:r>
+        <w:rPr>
+          <w:rFonts w:ascii="Times New Roman" w:hAnsi="Times New Roman" w:cs="Times New Roman"/>
+          <w:sz w:val="28"/>
+          <w:szCs w:val="28"/>
+        </w:rPr>
+        <w:t>MapBox</w:t>
+      </w:r>
+      <w:proofErr w:type="spellEnd"/>
+      <w:r>
+        <w:rPr>
+          <w:rFonts w:ascii="Times New Roman" w:hAnsi="Times New Roman" w:cs="Times New Roman"/>
+          <w:sz w:val="28"/>
+          <w:szCs w:val="28"/>
+        </w:rPr>
+        <w:t xml:space="preserve"> Editor</w:t>
       </w:r>
       <w:r>
         <w:rPr>
@@ -1759,7 +1878,25 @@
           <w:sz w:val="28"/>
           <w:szCs w:val="28"/>
         </w:rPr>
-        <w:t>After creating map on MapBox Editor, using HTML</w:t>
+        <w:t xml:space="preserve">After creating map on </w:t>
+      </w:r>
+      <w:proofErr w:type="spellStart"/>
+      <w:r>
+        <w:rPr>
+          <w:rFonts w:ascii="Times New Roman" w:hAnsi="Times New Roman" w:cs="Times New Roman"/>
+          <w:sz w:val="28"/>
+          <w:szCs w:val="28"/>
+        </w:rPr>
+        <w:t>MapBox</w:t>
+      </w:r>
+      <w:proofErr w:type="spellEnd"/>
+      <w:r>
+        <w:rPr>
+          <w:rFonts w:ascii="Times New Roman" w:hAnsi="Times New Roman" w:cs="Times New Roman"/>
+          <w:sz w:val="28"/>
+          <w:szCs w:val="28"/>
+        </w:rPr>
+        <w:t xml:space="preserve"> Editor, using HTML</w:t>
       </w:r>
       <w:r>
         <w:rPr>
@@ -1891,6 +2028,7 @@
         </w:rPr>
         <w:t xml:space="preserve">Add/remove </w:t>
       </w:r>
+      <w:proofErr w:type="spellStart"/>
       <w:r>
         <w:rPr>
           <w:rFonts w:ascii="Times New Roman" w:hAnsi="Times New Roman" w:cs="Times New Roman"/>
@@ -1899,6 +2037,7 @@
         </w:rPr>
         <w:t>ImageOverlay</w:t>
       </w:r>
+      <w:proofErr w:type="spellEnd"/>
     </w:p>
     <w:p>
       <w:pPr>
@@ -1999,6 +2138,7 @@
         </w:rPr>
         <w:t xml:space="preserve"> as </w:t>
       </w:r>
+      <w:proofErr w:type="spellStart"/>
       <w:r>
         <w:rPr>
           <w:rFonts w:ascii="Times New Roman" w:hAnsi="Times New Roman" w:cs="Times New Roman"/>
@@ -2023,6 +2163,7 @@
         </w:rPr>
         <w:t>son</w:t>
       </w:r>
+      <w:proofErr w:type="spellEnd"/>
     </w:p>
     <w:p>
       <w:pPr>
@@ -2627,6 +2768,7 @@
         </w:rPr>
         <w:t xml:space="preserve">Using leaflet JavaScript lib’s </w:t>
       </w:r>
+      <w:proofErr w:type="spellStart"/>
       <w:r>
         <w:rPr>
           <w:rFonts w:ascii="Times New Roman" w:hAnsi="Times New Roman" w:cs="Times New Roman"/>
@@ -2635,6 +2777,7 @@
         </w:rPr>
         <w:t>L.RotatedMarker</w:t>
       </w:r>
+      <w:proofErr w:type="spellEnd"/>
       <w:r>
         <w:rPr>
           <w:rFonts w:ascii="Times New Roman" w:hAnsi="Times New Roman" w:cs="Times New Roman"/>
@@ -3057,13 +3200,66 @@
           <w:szCs w:val="28"/>
         </w:rPr>
       </w:pPr>
-      <w:r>
-        <w:rPr>
-          <w:rFonts w:ascii="Times New Roman" w:hAnsi="Times New Roman" w:cs="Times New Roman"/>
-          <w:sz w:val="28"/>
-          <w:szCs w:val="28"/>
-        </w:rPr>
-        <w:t>Question:</w:t>
+    </w:p>
+    <w:p>
+      <w:pPr>
+        <w:rPr>
+          <w:rFonts w:ascii="Times New Roman" w:hAnsi="Times New Roman" w:cs="Times New Roman"/>
+          <w:sz w:val="28"/>
+          <w:szCs w:val="28"/>
+        </w:rPr>
+      </w:pPr>
+    </w:p>
+    <w:p>
+      <w:pPr>
+        <w:rPr>
+          <w:rFonts w:ascii="Times New Roman" w:hAnsi="Times New Roman" w:cs="Times New Roman"/>
+          <w:sz w:val="28"/>
+          <w:szCs w:val="28"/>
+        </w:rPr>
+      </w:pPr>
+    </w:p>
+    <w:p>
+      <w:pPr>
+        <w:rPr>
+          <w:rFonts w:ascii="Times New Roman" w:hAnsi="Times New Roman" w:cs="Times New Roman"/>
+          <w:sz w:val="28"/>
+          <w:szCs w:val="28"/>
+        </w:rPr>
+      </w:pPr>
+    </w:p>
+    <w:p>
+      <w:pPr>
+        <w:rPr>
+          <w:rFonts w:ascii="Times New Roman" w:hAnsi="Times New Roman" w:cs="Times New Roman"/>
+          <w:sz w:val="28"/>
+          <w:szCs w:val="28"/>
+        </w:rPr>
+      </w:pPr>
+      <w:r>
+        <w:rPr>
+          <w:rFonts w:ascii="Times New Roman" w:hAnsi="Times New Roman" w:cs="Times New Roman"/>
+          <w:sz w:val="28"/>
+          <w:szCs w:val="28"/>
+        </w:rPr>
+        <w:lastRenderedPageBreak/>
+        <w:t>Problem</w:t>
+      </w:r>
+      <w:r>
+        <w:rPr>
+          <w:rFonts w:ascii="Times New Roman" w:hAnsi="Times New Roman" w:cs="Times New Roman"/>
+          <w:sz w:val="28"/>
+          <w:szCs w:val="28"/>
+        </w:rPr>
+        <w:t>s</w:t>
+      </w:r>
+      <w:r>
+        <w:rPr>
+          <w:rFonts w:ascii="Times New Roman" w:hAnsi="Times New Roman" w:cs="Times New Roman"/>
+          <w:sz w:val="28"/>
+          <w:szCs w:val="28"/>
+        </w:rPr>
+        <w:t>:</w:t>
       </w:r>
     </w:p>
     <w:p>
@@ -3079,53 +3275,47 @@
           <w:szCs w:val="28"/>
         </w:rPr>
       </w:pPr>
-      <w:r>
-        <w:rPr>
-          <w:rFonts w:ascii="Times New Roman" w:hAnsi="Times New Roman" w:cs="Times New Roman"/>
-          <w:sz w:val="28"/>
-          <w:szCs w:val="28"/>
-        </w:rPr>
-        <w:t xml:space="preserve">Do we need to </w:t>
-      </w:r>
-      <w:r>
-        <w:rPr>
-          <w:rFonts w:ascii="Times New Roman" w:hAnsi="Times New Roman" w:cs="Times New Roman"/>
-          <w:sz w:val="28"/>
-          <w:szCs w:val="28"/>
-        </w:rPr>
-        <w:t xml:space="preserve">enhance </w:t>
-      </w:r>
-      <w:r>
-        <w:rPr>
-          <w:rFonts w:ascii="Times New Roman" w:hAnsi="Times New Roman" w:cs="Times New Roman"/>
-          <w:sz w:val="28"/>
-          <w:szCs w:val="28"/>
-        </w:rPr>
-        <w:t xml:space="preserve">the map editor, </w:t>
-      </w:r>
-      <w:r>
-        <w:rPr>
-          <w:rFonts w:ascii="Times New Roman" w:hAnsi="Times New Roman" w:cs="Times New Roman"/>
-          <w:sz w:val="28"/>
-          <w:szCs w:val="28"/>
-        </w:rPr>
-        <w:t>to what extent?</w:t>
-      </w:r>
-      <w:r>
-        <w:rPr>
-          <w:rFonts w:ascii="Times New Roman" w:hAnsi="Times New Roman" w:cs="Times New Roman"/>
-          <w:sz w:val="28"/>
-          <w:szCs w:val="28"/>
-        </w:rPr>
-        <w:t xml:space="preserve"> After all, XTech project is not about </w:t>
-      </w:r>
-      <w:r>
-        <w:rPr>
-          <w:rFonts w:ascii="Times New Roman" w:hAnsi="Times New Roman" w:cs="Times New Roman"/>
-          <w:sz w:val="28"/>
-          <w:szCs w:val="28"/>
-        </w:rPr>
-        <w:t>build a map editor</w:t>
+      <w:proofErr w:type="spellStart"/>
+      <w:r>
+        <w:rPr>
+          <w:rFonts w:ascii="Times New Roman" w:hAnsi="Times New Roman" w:cs="Times New Roman"/>
+          <w:sz w:val="28"/>
+          <w:szCs w:val="28"/>
+        </w:rPr>
+        <w:t>Mapbox</w:t>
+      </w:r>
+      <w:proofErr w:type="spellEnd"/>
+      <w:r>
+        <w:rPr>
+          <w:rFonts w:ascii="Times New Roman" w:hAnsi="Times New Roman" w:cs="Times New Roman"/>
+          <w:sz w:val="28"/>
+          <w:szCs w:val="28"/>
+        </w:rPr>
+        <w:t xml:space="preserve"> for </w:t>
+      </w:r>
+      <w:r>
+        <w:rPr>
+          <w:rFonts w:ascii="Times New Roman" w:hAnsi="Times New Roman" w:cs="Times New Roman"/>
+          <w:sz w:val="28"/>
+          <w:szCs w:val="28"/>
+        </w:rPr>
+        <w:t>starter (</w:t>
+      </w:r>
+      <w:r>
+        <w:rPr>
+          <w:rFonts w:ascii="Times New Roman" w:hAnsi="Times New Roman" w:cs="Times New Roman"/>
+          <w:sz w:val="28"/>
+          <w:szCs w:val="28"/>
+        </w:rPr>
+        <w:t>free) acco</w:t>
+      </w:r>
+      <w:r>
+        <w:rPr>
+          <w:rFonts w:ascii="Times New Roman" w:hAnsi="Times New Roman" w:cs="Times New Roman"/>
+          <w:sz w:val="28"/>
+          <w:szCs w:val="28"/>
+        </w:rPr>
+        <w:t>unt, only 1 project is allowed</w:t>
       </w:r>
       <w:r>
         <w:rPr>
@@ -3135,6 +3325,1259 @@
         </w:rPr>
         <w:t>.</w:t>
       </w:r>
+      <w:r>
+        <w:rPr>
+          <w:rFonts w:ascii="Times New Roman" w:hAnsi="Times New Roman" w:cs="Times New Roman"/>
+          <w:sz w:val="28"/>
+          <w:szCs w:val="28"/>
+        </w:rPr>
+        <w:t xml:space="preserve"> </w:t>
+      </w:r>
+      <w:r>
+        <w:rPr>
+          <w:rFonts w:ascii="Times New Roman" w:hAnsi="Times New Roman" w:cs="Times New Roman"/>
+          <w:sz w:val="28"/>
+          <w:szCs w:val="28"/>
+        </w:rPr>
+        <w:t>The l</w:t>
+      </w:r>
+      <w:r>
+        <w:rPr>
+          <w:rFonts w:ascii="Times New Roman" w:hAnsi="Times New Roman" w:cs="Times New Roman"/>
+          <w:sz w:val="28"/>
+          <w:szCs w:val="28"/>
+        </w:rPr>
+        <w:t xml:space="preserve">imitation of </w:t>
+      </w:r>
+      <w:r>
+        <w:rPr>
+          <w:rFonts w:ascii="Times New Roman" w:hAnsi="Times New Roman" w:cs="Times New Roman"/>
+          <w:sz w:val="28"/>
+          <w:szCs w:val="28"/>
+        </w:rPr>
+        <w:t>map data</w:t>
+      </w:r>
+      <w:r>
+        <w:rPr>
+          <w:rFonts w:ascii="Times New Roman" w:hAnsi="Times New Roman" w:cs="Times New Roman"/>
+          <w:sz w:val="28"/>
+          <w:szCs w:val="28"/>
+        </w:rPr>
+        <w:t xml:space="preserve"> stored in </w:t>
+      </w:r>
+      <w:proofErr w:type="spellStart"/>
+      <w:r>
+        <w:rPr>
+          <w:rFonts w:ascii="Times New Roman" w:hAnsi="Times New Roman" w:cs="Times New Roman"/>
+          <w:sz w:val="28"/>
+          <w:szCs w:val="28"/>
+        </w:rPr>
+        <w:t>Mapbox</w:t>
+      </w:r>
+      <w:proofErr w:type="spellEnd"/>
+      <w:r>
+        <w:rPr>
+          <w:rFonts w:ascii="Times New Roman" w:hAnsi="Times New Roman" w:cs="Times New Roman"/>
+          <w:sz w:val="28"/>
+          <w:szCs w:val="28"/>
+        </w:rPr>
+        <w:t xml:space="preserve"> server is </w:t>
+      </w:r>
+      <w:r>
+        <w:rPr>
+          <w:rFonts w:ascii="Times New Roman" w:hAnsi="Times New Roman" w:cs="Times New Roman"/>
+          <w:sz w:val="28"/>
+          <w:szCs w:val="28"/>
+        </w:rPr>
+        <w:t xml:space="preserve">20 </w:t>
+      </w:r>
+      <w:r>
+        <w:rPr>
+          <w:rFonts w:ascii="Times New Roman" w:hAnsi="Times New Roman" w:cs="Times New Roman"/>
+          <w:sz w:val="28"/>
+          <w:szCs w:val="28"/>
+        </w:rPr>
+        <w:t>polyline</w:t>
+      </w:r>
+      <w:r>
+        <w:rPr>
+          <w:rFonts w:ascii="Times New Roman" w:hAnsi="Times New Roman" w:cs="Times New Roman"/>
+          <w:sz w:val="28"/>
+          <w:szCs w:val="28"/>
+        </w:rPr>
+        <w:t>s</w:t>
+      </w:r>
+      <w:r>
+        <w:rPr>
+          <w:rFonts w:ascii="Times New Roman" w:hAnsi="Times New Roman" w:cs="Times New Roman"/>
+          <w:sz w:val="28"/>
+          <w:szCs w:val="28"/>
+        </w:rPr>
+        <w:t xml:space="preserve"> or</w:t>
+      </w:r>
+      <w:r>
+        <w:rPr>
+          <w:rFonts w:ascii="Times New Roman" w:hAnsi="Times New Roman" w:cs="Times New Roman"/>
+          <w:sz w:val="28"/>
+          <w:szCs w:val="28"/>
+        </w:rPr>
+        <w:t xml:space="preserve"> polygon</w:t>
+      </w:r>
+      <w:r>
+        <w:rPr>
+          <w:rFonts w:ascii="Times New Roman" w:hAnsi="Times New Roman" w:cs="Times New Roman"/>
+          <w:sz w:val="28"/>
+          <w:szCs w:val="28"/>
+        </w:rPr>
+        <w:t>s</w:t>
+      </w:r>
+      <w:r>
+        <w:rPr>
+          <w:rFonts w:ascii="Times New Roman" w:hAnsi="Times New Roman" w:cs="Times New Roman"/>
+          <w:sz w:val="28"/>
+          <w:szCs w:val="28"/>
+        </w:rPr>
+        <w:t xml:space="preserve"> </w:t>
+      </w:r>
+      <w:r>
+        <w:rPr>
+          <w:rFonts w:ascii="Times New Roman" w:hAnsi="Times New Roman" w:cs="Times New Roman"/>
+          <w:sz w:val="28"/>
+          <w:szCs w:val="28"/>
+        </w:rPr>
+        <w:t>and 2000 markers</w:t>
+      </w:r>
+      <w:r>
+        <w:rPr>
+          <w:rFonts w:ascii="Times New Roman" w:hAnsi="Times New Roman" w:cs="Times New Roman"/>
+          <w:sz w:val="28"/>
+          <w:szCs w:val="28"/>
+        </w:rPr>
+        <w:t>.</w:t>
+      </w:r>
+    </w:p>
+    <w:p>
+      <w:pPr>
+        <w:pStyle w:val="ListParagraph"/>
+        <w:numPr>
+          <w:ilvl w:val="0"/>
+          <w:numId w:val="4"/>
+        </w:numPr>
+        <w:rPr>
+          <w:rFonts w:ascii="Times New Roman" w:hAnsi="Times New Roman" w:cs="Times New Roman"/>
+          <w:sz w:val="28"/>
+          <w:szCs w:val="28"/>
+        </w:rPr>
+      </w:pPr>
+      <w:proofErr w:type="spellStart"/>
+      <w:r>
+        <w:rPr>
+          <w:rFonts w:ascii="Times New Roman" w:hAnsi="Times New Roman" w:cs="Times New Roman"/>
+          <w:sz w:val="28"/>
+          <w:szCs w:val="28"/>
+        </w:rPr>
+        <w:t>Mapbox</w:t>
+      </w:r>
+      <w:proofErr w:type="spellEnd"/>
+      <w:r>
+        <w:rPr>
+          <w:rFonts w:ascii="Times New Roman" w:hAnsi="Times New Roman" w:cs="Times New Roman"/>
+          <w:sz w:val="28"/>
+          <w:szCs w:val="28"/>
+        </w:rPr>
+        <w:t xml:space="preserve"> </w:t>
+      </w:r>
+      <w:r>
+        <w:rPr>
+          <w:rFonts w:ascii="Times New Roman" w:hAnsi="Times New Roman" w:cs="Times New Roman"/>
+          <w:sz w:val="28"/>
+          <w:szCs w:val="28"/>
+        </w:rPr>
+        <w:t>provided Editor</w:t>
+      </w:r>
+      <w:r>
+        <w:rPr>
+          <w:rFonts w:ascii="Times New Roman" w:hAnsi="Times New Roman" w:cs="Times New Roman"/>
+          <w:sz w:val="28"/>
+          <w:szCs w:val="28"/>
+        </w:rPr>
+        <w:t xml:space="preserve"> only enables </w:t>
+      </w:r>
+      <w:r>
+        <w:rPr>
+          <w:rFonts w:ascii="Times New Roman" w:hAnsi="Times New Roman" w:cs="Times New Roman"/>
+          <w:sz w:val="28"/>
+          <w:szCs w:val="28"/>
+        </w:rPr>
+        <w:t xml:space="preserve">user to load and save </w:t>
+      </w:r>
+      <w:r>
+        <w:rPr>
+          <w:rFonts w:ascii="Times New Roman" w:hAnsi="Times New Roman" w:cs="Times New Roman"/>
+          <w:sz w:val="28"/>
+          <w:szCs w:val="28"/>
+        </w:rPr>
+        <w:t xml:space="preserve">map data </w:t>
+      </w:r>
+      <w:r>
+        <w:rPr>
+          <w:rFonts w:ascii="Times New Roman" w:hAnsi="Times New Roman" w:cs="Times New Roman"/>
+          <w:sz w:val="28"/>
+          <w:szCs w:val="28"/>
+        </w:rPr>
+        <w:t xml:space="preserve">stored </w:t>
+      </w:r>
+      <w:r>
+        <w:rPr>
+          <w:rFonts w:ascii="Times New Roman" w:hAnsi="Times New Roman" w:cs="Times New Roman"/>
+          <w:sz w:val="28"/>
+          <w:szCs w:val="28"/>
+        </w:rPr>
+        <w:t xml:space="preserve">in </w:t>
+      </w:r>
+      <w:r>
+        <w:rPr>
+          <w:rFonts w:ascii="Times New Roman" w:hAnsi="Times New Roman" w:cs="Times New Roman"/>
+          <w:sz w:val="28"/>
+          <w:szCs w:val="28"/>
+        </w:rPr>
+        <w:t>its server, data that store</w:t>
+      </w:r>
+      <w:r>
+        <w:rPr>
+          <w:rFonts w:ascii="Times New Roman" w:hAnsi="Times New Roman" w:cs="Times New Roman"/>
+          <w:sz w:val="28"/>
+          <w:szCs w:val="28"/>
+        </w:rPr>
+        <w:t>s</w:t>
+      </w:r>
+      <w:r>
+        <w:rPr>
+          <w:rFonts w:ascii="Times New Roman" w:hAnsi="Times New Roman" w:cs="Times New Roman"/>
+          <w:sz w:val="28"/>
+          <w:szCs w:val="28"/>
+        </w:rPr>
+        <w:t xml:space="preserve"> </w:t>
+      </w:r>
+      <w:r>
+        <w:rPr>
+          <w:rFonts w:ascii="Times New Roman" w:hAnsi="Times New Roman" w:cs="Times New Roman"/>
+          <w:sz w:val="28"/>
+          <w:szCs w:val="28"/>
+        </w:rPr>
+        <w:t xml:space="preserve">in other means </w:t>
+      </w:r>
+      <w:r>
+        <w:rPr>
+          <w:rFonts w:ascii="Times New Roman" w:hAnsi="Times New Roman" w:cs="Times New Roman"/>
+          <w:sz w:val="28"/>
+          <w:szCs w:val="28"/>
+        </w:rPr>
+        <w:t>has to be loaded and saved manually.</w:t>
+      </w:r>
+      <w:r>
+        <w:rPr>
+          <w:rFonts w:ascii="Times New Roman" w:hAnsi="Times New Roman" w:cs="Times New Roman"/>
+          <w:sz w:val="28"/>
+          <w:szCs w:val="28"/>
+        </w:rPr>
+        <w:t xml:space="preserve"> </w:t>
+      </w:r>
+      <w:r>
+        <w:rPr>
+          <w:rFonts w:ascii="Times New Roman" w:hAnsi="Times New Roman" w:cs="Times New Roman"/>
+          <w:sz w:val="28"/>
+          <w:szCs w:val="28"/>
+        </w:rPr>
+        <w:t xml:space="preserve"> </w:t>
+      </w:r>
+    </w:p>
+    <w:p>
+      <w:pPr>
+        <w:pStyle w:val="ListParagraph"/>
+        <w:numPr>
+          <w:ilvl w:val="0"/>
+          <w:numId w:val="4"/>
+        </w:numPr>
+        <w:rPr>
+          <w:rFonts w:ascii="Times New Roman" w:hAnsi="Times New Roman" w:cs="Times New Roman"/>
+          <w:sz w:val="28"/>
+          <w:szCs w:val="28"/>
+        </w:rPr>
+      </w:pPr>
+      <w:r>
+        <w:rPr>
+          <w:rFonts w:ascii="Times New Roman" w:hAnsi="Times New Roman" w:cs="Times New Roman"/>
+          <w:sz w:val="28"/>
+          <w:szCs w:val="28"/>
+        </w:rPr>
+        <w:t xml:space="preserve">With Mapbox.js and leaflet.js lib, </w:t>
+      </w:r>
+      <w:r>
+        <w:rPr>
+          <w:rFonts w:ascii="Times New Roman" w:hAnsi="Times New Roman" w:cs="Times New Roman"/>
+          <w:sz w:val="28"/>
+          <w:szCs w:val="28"/>
+        </w:rPr>
+        <w:t xml:space="preserve">it may be possible to </w:t>
+      </w:r>
+      <w:r>
+        <w:rPr>
+          <w:rFonts w:ascii="Times New Roman" w:hAnsi="Times New Roman" w:cs="Times New Roman"/>
+          <w:sz w:val="28"/>
+          <w:szCs w:val="28"/>
+        </w:rPr>
+        <w:t xml:space="preserve">build </w:t>
+      </w:r>
+      <w:r>
+        <w:rPr>
+          <w:rFonts w:ascii="Times New Roman" w:hAnsi="Times New Roman" w:cs="Times New Roman"/>
+          <w:sz w:val="28"/>
+          <w:szCs w:val="28"/>
+        </w:rPr>
+        <w:t>an</w:t>
+      </w:r>
+      <w:r>
+        <w:rPr>
+          <w:rFonts w:ascii="Times New Roman" w:hAnsi="Times New Roman" w:cs="Times New Roman"/>
+          <w:sz w:val="28"/>
+          <w:szCs w:val="28"/>
+        </w:rPr>
+        <w:t xml:space="preserve"> editor that can </w:t>
+      </w:r>
+      <w:r>
+        <w:rPr>
+          <w:rFonts w:ascii="Times New Roman" w:hAnsi="Times New Roman" w:cs="Times New Roman"/>
+          <w:sz w:val="28"/>
+          <w:szCs w:val="28"/>
+        </w:rPr>
+        <w:t xml:space="preserve">fully control </w:t>
+      </w:r>
+      <w:r>
+        <w:rPr>
+          <w:rFonts w:ascii="Times New Roman" w:hAnsi="Times New Roman" w:cs="Times New Roman"/>
+          <w:sz w:val="28"/>
+          <w:szCs w:val="28"/>
+        </w:rPr>
+        <w:t>the map</w:t>
+      </w:r>
+      <w:r>
+        <w:rPr>
+          <w:rFonts w:ascii="Times New Roman" w:hAnsi="Times New Roman" w:cs="Times New Roman"/>
+          <w:sz w:val="28"/>
+          <w:szCs w:val="28"/>
+        </w:rPr>
+        <w:t xml:space="preserve"> (</w:t>
+      </w:r>
+      <w:r>
+        <w:rPr>
+          <w:rFonts w:ascii="Times New Roman" w:hAnsi="Times New Roman" w:cs="Times New Roman"/>
+          <w:sz w:val="28"/>
+          <w:szCs w:val="28"/>
+        </w:rPr>
+        <w:t xml:space="preserve">adding marker, lines, polygon </w:t>
+      </w:r>
+      <w:r>
+        <w:rPr>
+          <w:rFonts w:ascii="Times New Roman" w:hAnsi="Times New Roman" w:cs="Times New Roman"/>
+          <w:sz w:val="28"/>
+          <w:szCs w:val="28"/>
+        </w:rPr>
+        <w:t xml:space="preserve">with </w:t>
+      </w:r>
+      <w:r>
+        <w:rPr>
+          <w:rFonts w:ascii="Times New Roman" w:hAnsi="Times New Roman" w:cs="Times New Roman"/>
+          <w:sz w:val="28"/>
+          <w:szCs w:val="28"/>
+        </w:rPr>
+        <w:t>title, description, image and styles etc.</w:t>
+      </w:r>
+      <w:r>
+        <w:rPr>
+          <w:rFonts w:ascii="Times New Roman" w:hAnsi="Times New Roman" w:cs="Times New Roman"/>
+          <w:sz w:val="28"/>
+          <w:szCs w:val="28"/>
+        </w:rPr>
+        <w:t>)</w:t>
+      </w:r>
+      <w:r>
+        <w:rPr>
+          <w:rFonts w:ascii="Times New Roman" w:hAnsi="Times New Roman" w:cs="Times New Roman"/>
+          <w:sz w:val="28"/>
+          <w:szCs w:val="28"/>
+        </w:rPr>
+        <w:t>. And it</w:t>
+      </w:r>
+      <w:r>
+        <w:rPr>
+          <w:rFonts w:ascii="Times New Roman" w:hAnsi="Times New Roman" w:cs="Times New Roman"/>
+          <w:sz w:val="28"/>
+          <w:szCs w:val="28"/>
+        </w:rPr>
+        <w:t xml:space="preserve"> also support</w:t>
+      </w:r>
+      <w:r>
+        <w:rPr>
+          <w:rFonts w:ascii="Times New Roman" w:hAnsi="Times New Roman" w:cs="Times New Roman"/>
+          <w:sz w:val="28"/>
+          <w:szCs w:val="28"/>
+        </w:rPr>
+        <w:t>s</w:t>
+      </w:r>
+      <w:r>
+        <w:rPr>
+          <w:rFonts w:ascii="Times New Roman" w:hAnsi="Times New Roman" w:cs="Times New Roman"/>
+          <w:sz w:val="28"/>
+          <w:szCs w:val="28"/>
+        </w:rPr>
+        <w:t xml:space="preserve"> </w:t>
+      </w:r>
+      <w:r>
+        <w:rPr>
+          <w:rFonts w:ascii="Times New Roman" w:hAnsi="Times New Roman" w:cs="Times New Roman"/>
+          <w:sz w:val="28"/>
+          <w:szCs w:val="28"/>
+        </w:rPr>
+        <w:t xml:space="preserve">loading and saving data </w:t>
+      </w:r>
+      <w:r>
+        <w:rPr>
+          <w:rFonts w:ascii="Times New Roman" w:hAnsi="Times New Roman" w:cs="Times New Roman"/>
+          <w:sz w:val="28"/>
+          <w:szCs w:val="28"/>
+        </w:rPr>
+        <w:t xml:space="preserve">to our own </w:t>
+      </w:r>
+      <w:r>
+        <w:rPr>
+          <w:rFonts w:ascii="Times New Roman" w:hAnsi="Times New Roman" w:cs="Times New Roman"/>
+          <w:sz w:val="28"/>
+          <w:szCs w:val="28"/>
+        </w:rPr>
+        <w:t>database.</w:t>
+      </w:r>
+      <w:r>
+        <w:rPr>
+          <w:rFonts w:ascii="Times New Roman" w:hAnsi="Times New Roman" w:cs="Times New Roman"/>
+          <w:sz w:val="28"/>
+          <w:szCs w:val="28"/>
+        </w:rPr>
+        <w:t xml:space="preserve"> </w:t>
+      </w:r>
+      <w:r>
+        <w:rPr>
+          <w:rFonts w:ascii="Times New Roman" w:hAnsi="Times New Roman" w:cs="Times New Roman"/>
+          <w:sz w:val="28"/>
+          <w:szCs w:val="28"/>
+        </w:rPr>
+        <w:t>However, t</w:t>
+      </w:r>
+      <w:r>
+        <w:rPr>
+          <w:rFonts w:ascii="Times New Roman" w:hAnsi="Times New Roman" w:cs="Times New Roman"/>
+          <w:sz w:val="28"/>
+          <w:szCs w:val="28"/>
+        </w:rPr>
+        <w:t xml:space="preserve">rade-off is </w:t>
+      </w:r>
+      <w:r>
+        <w:rPr>
+          <w:rFonts w:ascii="Times New Roman" w:hAnsi="Times New Roman" w:cs="Times New Roman"/>
+          <w:sz w:val="28"/>
+          <w:szCs w:val="28"/>
+        </w:rPr>
+        <w:t xml:space="preserve">the </w:t>
+      </w:r>
+      <w:r>
+        <w:rPr>
+          <w:rFonts w:ascii="Times New Roman" w:hAnsi="Times New Roman" w:cs="Times New Roman"/>
+          <w:sz w:val="28"/>
+          <w:szCs w:val="28"/>
+        </w:rPr>
+        <w:t xml:space="preserve">high </w:t>
+      </w:r>
+      <w:r>
+        <w:rPr>
+          <w:rFonts w:ascii="Times New Roman" w:hAnsi="Times New Roman" w:cs="Times New Roman"/>
+          <w:sz w:val="28"/>
+          <w:szCs w:val="28"/>
+        </w:rPr>
+        <w:t>cost</w:t>
+      </w:r>
+      <w:r>
+        <w:rPr>
+          <w:rFonts w:ascii="Times New Roman" w:hAnsi="Times New Roman" w:cs="Times New Roman"/>
+          <w:sz w:val="28"/>
+          <w:szCs w:val="28"/>
+        </w:rPr>
+        <w:t xml:space="preserve"> of building such a map editor.</w:t>
+      </w:r>
+    </w:p>
+    <w:p>
+      <w:pPr>
+        <w:rPr>
+          <w:rFonts w:ascii="Times New Roman" w:hAnsi="Times New Roman" w:cs="Times New Roman"/>
+          <w:sz w:val="28"/>
+          <w:szCs w:val="28"/>
+        </w:rPr>
+      </w:pPr>
+    </w:p>
+    <w:p>
+      <w:pPr>
+        <w:rPr>
+          <w:rFonts w:ascii="Times New Roman" w:hAnsi="Times New Roman" w:cs="Times New Roman"/>
+          <w:sz w:val="28"/>
+          <w:szCs w:val="28"/>
+        </w:rPr>
+      </w:pPr>
+      <w:r>
+        <w:rPr>
+          <w:rFonts w:ascii="Times New Roman" w:hAnsi="Times New Roman" w:cs="Times New Roman"/>
+          <w:sz w:val="28"/>
+          <w:szCs w:val="28"/>
+        </w:rPr>
+        <w:t>Solutions:</w:t>
+      </w:r>
+    </w:p>
+    <w:p>
+      <w:pPr>
+        <w:pStyle w:val="ListParagraph"/>
+        <w:numPr>
+          <w:ilvl w:val="0"/>
+          <w:numId w:val="5"/>
+        </w:numPr>
+        <w:rPr>
+          <w:rFonts w:ascii="Times New Roman" w:hAnsi="Times New Roman" w:cs="Times New Roman"/>
+          <w:sz w:val="28"/>
+          <w:szCs w:val="28"/>
+        </w:rPr>
+      </w:pPr>
+      <w:r>
+        <w:rPr>
+          <w:rFonts w:ascii="Times New Roman" w:hAnsi="Times New Roman" w:cs="Times New Roman"/>
+          <w:sz w:val="28"/>
+          <w:szCs w:val="28"/>
+        </w:rPr>
+        <w:t>Using</w:t>
+      </w:r>
+      <w:r>
+        <w:rPr>
+          <w:rFonts w:ascii="Times New Roman" w:hAnsi="Times New Roman" w:cs="Times New Roman"/>
+          <w:sz w:val="28"/>
+          <w:szCs w:val="28"/>
+        </w:rPr>
+        <w:t xml:space="preserve"> </w:t>
+      </w:r>
+      <w:proofErr w:type="spellStart"/>
+      <w:r>
+        <w:rPr>
+          <w:rFonts w:ascii="Times New Roman" w:hAnsi="Times New Roman" w:cs="Times New Roman"/>
+          <w:sz w:val="28"/>
+          <w:szCs w:val="28"/>
+        </w:rPr>
+        <w:t>Mapbox</w:t>
+      </w:r>
+      <w:proofErr w:type="spellEnd"/>
+      <w:r>
+        <w:rPr>
+          <w:rFonts w:ascii="Times New Roman" w:hAnsi="Times New Roman" w:cs="Times New Roman"/>
+          <w:sz w:val="28"/>
+          <w:szCs w:val="28"/>
+        </w:rPr>
+        <w:t xml:space="preserve"> Editor</w:t>
+      </w:r>
+      <w:r>
+        <w:rPr>
+          <w:rFonts w:ascii="Times New Roman" w:hAnsi="Times New Roman" w:cs="Times New Roman"/>
+          <w:sz w:val="28"/>
+          <w:szCs w:val="28"/>
+        </w:rPr>
+        <w:t xml:space="preserve">: </w:t>
+      </w:r>
+      <w:r>
+        <w:rPr>
+          <w:rFonts w:ascii="Times New Roman" w:hAnsi="Times New Roman" w:cs="Times New Roman"/>
+          <w:sz w:val="28"/>
+          <w:szCs w:val="28"/>
+        </w:rPr>
+        <w:t xml:space="preserve">all the static map data </w:t>
+      </w:r>
+      <w:r>
+        <w:rPr>
+          <w:rFonts w:ascii="Times New Roman" w:hAnsi="Times New Roman" w:cs="Times New Roman"/>
+          <w:sz w:val="28"/>
+          <w:szCs w:val="28"/>
+        </w:rPr>
+        <w:t xml:space="preserve">will be stored </w:t>
+      </w:r>
+      <w:r>
+        <w:rPr>
+          <w:rFonts w:ascii="Times New Roman" w:hAnsi="Times New Roman" w:cs="Times New Roman"/>
+          <w:sz w:val="28"/>
+          <w:szCs w:val="28"/>
+        </w:rPr>
+        <w:t xml:space="preserve">in </w:t>
+      </w:r>
+      <w:proofErr w:type="spellStart"/>
+      <w:r>
+        <w:rPr>
+          <w:rFonts w:ascii="Times New Roman" w:hAnsi="Times New Roman" w:cs="Times New Roman"/>
+          <w:sz w:val="28"/>
+          <w:szCs w:val="28"/>
+        </w:rPr>
+        <w:t>Mapbox</w:t>
+      </w:r>
+      <w:proofErr w:type="spellEnd"/>
+      <w:r>
+        <w:rPr>
+          <w:rFonts w:ascii="Times New Roman" w:hAnsi="Times New Roman" w:cs="Times New Roman"/>
+          <w:sz w:val="28"/>
+          <w:szCs w:val="28"/>
+        </w:rPr>
+        <w:t xml:space="preserve"> server.</w:t>
+      </w:r>
+      <w:r>
+        <w:rPr>
+          <w:rFonts w:ascii="Times New Roman" w:hAnsi="Times New Roman" w:cs="Times New Roman"/>
+          <w:sz w:val="28"/>
+          <w:szCs w:val="28"/>
+        </w:rPr>
+        <w:t xml:space="preserve"> </w:t>
+      </w:r>
+      <w:r>
+        <w:rPr>
+          <w:rFonts w:ascii="Times New Roman" w:hAnsi="Times New Roman" w:cs="Times New Roman"/>
+          <w:sz w:val="28"/>
+          <w:szCs w:val="28"/>
+        </w:rPr>
+        <w:t xml:space="preserve">To </w:t>
+      </w:r>
+      <w:r>
+        <w:rPr>
+          <w:rFonts w:ascii="Times New Roman" w:hAnsi="Times New Roman" w:cs="Times New Roman"/>
+          <w:sz w:val="28"/>
+          <w:szCs w:val="28"/>
+        </w:rPr>
+        <w:t>create</w:t>
+      </w:r>
+      <w:r>
+        <w:rPr>
+          <w:rFonts w:ascii="Times New Roman" w:hAnsi="Times New Roman" w:cs="Times New Roman"/>
+          <w:sz w:val="28"/>
+          <w:szCs w:val="28"/>
+        </w:rPr>
+        <w:t xml:space="preserve"> overlays which </w:t>
+      </w:r>
+      <w:r>
+        <w:rPr>
+          <w:rFonts w:ascii="Times New Roman" w:hAnsi="Times New Roman" w:cs="Times New Roman"/>
+          <w:sz w:val="28"/>
+          <w:szCs w:val="28"/>
+        </w:rPr>
+        <w:t>allow</w:t>
+      </w:r>
+      <w:r>
+        <w:rPr>
+          <w:rFonts w:ascii="Times New Roman" w:hAnsi="Times New Roman" w:cs="Times New Roman"/>
+          <w:sz w:val="28"/>
+          <w:szCs w:val="28"/>
+        </w:rPr>
+        <w:t>s</w:t>
+      </w:r>
+      <w:r>
+        <w:rPr>
+          <w:rFonts w:ascii="Times New Roman" w:hAnsi="Times New Roman" w:cs="Times New Roman"/>
+          <w:sz w:val="28"/>
+          <w:szCs w:val="28"/>
+        </w:rPr>
+        <w:t xml:space="preserve"> </w:t>
+      </w:r>
+      <w:r>
+        <w:rPr>
+          <w:rFonts w:ascii="Times New Roman" w:hAnsi="Times New Roman" w:cs="Times New Roman"/>
+          <w:sz w:val="28"/>
+          <w:szCs w:val="28"/>
+        </w:rPr>
+        <w:t>CPIS</w:t>
+      </w:r>
+      <w:r>
+        <w:rPr>
+          <w:rFonts w:ascii="Times New Roman" w:hAnsi="Times New Roman" w:cs="Times New Roman"/>
+          <w:sz w:val="28"/>
+          <w:szCs w:val="28"/>
+        </w:rPr>
+        <w:t xml:space="preserve"> user</w:t>
+      </w:r>
+      <w:r>
+        <w:rPr>
+          <w:rFonts w:ascii="Times New Roman" w:hAnsi="Times New Roman" w:cs="Times New Roman"/>
+          <w:sz w:val="28"/>
+          <w:szCs w:val="28"/>
+        </w:rPr>
+        <w:t xml:space="preserve"> </w:t>
+      </w:r>
+      <w:r>
+        <w:rPr>
+          <w:rFonts w:ascii="Times New Roman" w:hAnsi="Times New Roman" w:cs="Times New Roman"/>
+          <w:sz w:val="28"/>
+          <w:szCs w:val="28"/>
+        </w:rPr>
+        <w:t xml:space="preserve">to select and display, </w:t>
+      </w:r>
+      <w:r>
+        <w:rPr>
+          <w:rFonts w:ascii="Times New Roman" w:hAnsi="Times New Roman" w:cs="Times New Roman"/>
+          <w:sz w:val="28"/>
+          <w:szCs w:val="28"/>
+        </w:rPr>
+        <w:t xml:space="preserve">the title of feature have </w:t>
+      </w:r>
+      <w:r>
+        <w:rPr>
+          <w:rFonts w:ascii="Times New Roman" w:hAnsi="Times New Roman" w:cs="Times New Roman"/>
+          <w:sz w:val="28"/>
+          <w:szCs w:val="28"/>
+        </w:rPr>
+        <w:t>to be named following some rule</w:t>
+      </w:r>
+      <w:r>
+        <w:rPr>
+          <w:rFonts w:ascii="Times New Roman" w:hAnsi="Times New Roman" w:cs="Times New Roman"/>
+          <w:sz w:val="28"/>
+          <w:szCs w:val="28"/>
+        </w:rPr>
+        <w:t xml:space="preserve"> to distinguish them</w:t>
+      </w:r>
+      <w:r>
+        <w:rPr>
+          <w:rFonts w:ascii="Times New Roman" w:hAnsi="Times New Roman" w:cs="Times New Roman"/>
+          <w:sz w:val="28"/>
+          <w:szCs w:val="28"/>
+        </w:rPr>
+        <w:t>.</w:t>
+      </w:r>
+      <w:r>
+        <w:rPr>
+          <w:rFonts w:ascii="Times New Roman" w:hAnsi="Times New Roman" w:cs="Times New Roman"/>
+          <w:sz w:val="28"/>
+          <w:szCs w:val="28"/>
+        </w:rPr>
+        <w:t xml:space="preserve"> For example, </w:t>
+      </w:r>
+      <w:r>
+        <w:rPr>
+          <w:rFonts w:ascii="Times New Roman" w:hAnsi="Times New Roman" w:cs="Times New Roman"/>
+          <w:sz w:val="28"/>
+          <w:szCs w:val="28"/>
+        </w:rPr>
+        <w:t>“</w:t>
+      </w:r>
+      <w:proofErr w:type="spellStart"/>
+      <w:r>
+        <w:rPr>
+          <w:rFonts w:ascii="Times New Roman" w:hAnsi="Times New Roman" w:cs="Times New Roman"/>
+          <w:sz w:val="28"/>
+          <w:szCs w:val="28"/>
+        </w:rPr>
+        <w:t>race_route.</w:t>
+      </w:r>
+      <w:r>
+        <w:rPr>
+          <w:rFonts w:ascii="Times New Roman" w:hAnsi="Times New Roman" w:cs="Times New Roman"/>
+          <w:sz w:val="28"/>
+          <w:szCs w:val="28"/>
+        </w:rPr>
+        <w:t>water_point</w:t>
+      </w:r>
+      <w:proofErr w:type="spellEnd"/>
+      <w:r>
+        <w:rPr>
+          <w:rFonts w:ascii="Times New Roman" w:hAnsi="Times New Roman" w:cs="Times New Roman"/>
+          <w:sz w:val="28"/>
+          <w:szCs w:val="28"/>
+        </w:rPr>
+        <w:t>”</w:t>
+      </w:r>
+      <w:r>
+        <w:rPr>
+          <w:rFonts w:ascii="Times New Roman" w:hAnsi="Times New Roman" w:cs="Times New Roman"/>
+          <w:sz w:val="28"/>
+          <w:szCs w:val="28"/>
+        </w:rPr>
+        <w:t xml:space="preserve"> or </w:t>
+      </w:r>
+      <w:r>
+        <w:rPr>
+          <w:rFonts w:ascii="Times New Roman" w:hAnsi="Times New Roman" w:cs="Times New Roman"/>
+          <w:sz w:val="28"/>
+          <w:szCs w:val="28"/>
+        </w:rPr>
+        <w:t>“</w:t>
+      </w:r>
+      <w:proofErr w:type="spellStart"/>
+      <w:r>
+        <w:rPr>
+          <w:rFonts w:ascii="Times New Roman" w:hAnsi="Times New Roman" w:cs="Times New Roman"/>
+          <w:sz w:val="28"/>
+          <w:szCs w:val="28"/>
+        </w:rPr>
+        <w:t>evac_route.</w:t>
+      </w:r>
+      <w:r>
+        <w:rPr>
+          <w:rFonts w:ascii="Times New Roman" w:hAnsi="Times New Roman" w:cs="Times New Roman"/>
+          <w:sz w:val="28"/>
+          <w:szCs w:val="28"/>
+        </w:rPr>
+        <w:t>assembly_point</w:t>
+      </w:r>
+      <w:proofErr w:type="spellEnd"/>
+      <w:r>
+        <w:rPr>
+          <w:rFonts w:ascii="Times New Roman" w:hAnsi="Times New Roman" w:cs="Times New Roman"/>
+          <w:sz w:val="28"/>
+          <w:szCs w:val="28"/>
+        </w:rPr>
+        <w:t>”.</w:t>
+      </w:r>
+    </w:p>
+    <w:p>
+      <w:pPr>
+        <w:ind w:left="360"/>
+        <w:rPr>
+          <w:rFonts w:ascii="Times New Roman" w:hAnsi="Times New Roman" w:cs="Times New Roman"/>
+          <w:sz w:val="28"/>
+          <w:szCs w:val="28"/>
+        </w:rPr>
+      </w:pPr>
+      <w:r>
+        <w:rPr>
+          <w:rFonts w:ascii="Times New Roman" w:hAnsi="Times New Roman" w:cs="Times New Roman"/>
+          <w:sz w:val="28"/>
+          <w:szCs w:val="28"/>
+        </w:rPr>
+        <w:t>Advantages</w:t>
+      </w:r>
+    </w:p>
+    <w:p>
+      <w:pPr>
+        <w:pStyle w:val="ListParagraph"/>
+        <w:numPr>
+          <w:ilvl w:val="0"/>
+          <w:numId w:val="3"/>
+        </w:numPr>
+        <w:rPr>
+          <w:rFonts w:ascii="Times New Roman" w:hAnsi="Times New Roman" w:cs="Times New Roman"/>
+          <w:sz w:val="28"/>
+          <w:szCs w:val="28"/>
+        </w:rPr>
+      </w:pPr>
+      <w:r>
+        <w:rPr>
+          <w:rFonts w:ascii="Times New Roman" w:hAnsi="Times New Roman" w:cs="Times New Roman"/>
+          <w:sz w:val="28"/>
+          <w:szCs w:val="28"/>
+        </w:rPr>
+        <w:t>Provides almost all functionality required</w:t>
+      </w:r>
+    </w:p>
+    <w:p>
+      <w:pPr>
+        <w:pStyle w:val="ListParagraph"/>
+        <w:numPr>
+          <w:ilvl w:val="0"/>
+          <w:numId w:val="3"/>
+        </w:numPr>
+        <w:rPr>
+          <w:rFonts w:ascii="Times New Roman" w:hAnsi="Times New Roman" w:cs="Times New Roman"/>
+          <w:sz w:val="28"/>
+          <w:szCs w:val="28"/>
+        </w:rPr>
+      </w:pPr>
+      <w:r>
+        <w:rPr>
+          <w:rFonts w:ascii="Times New Roman" w:hAnsi="Times New Roman" w:cs="Times New Roman"/>
+          <w:sz w:val="28"/>
+          <w:szCs w:val="28"/>
+        </w:rPr>
+        <w:t>W</w:t>
+      </w:r>
+      <w:r>
+        <w:rPr>
+          <w:rFonts w:ascii="Times New Roman" w:hAnsi="Times New Roman" w:cs="Times New Roman"/>
+          <w:sz w:val="28"/>
+          <w:szCs w:val="28"/>
+        </w:rPr>
+        <w:t>ell-</w:t>
+      </w:r>
+      <w:r>
+        <w:rPr>
+          <w:rFonts w:ascii="Times New Roman" w:hAnsi="Times New Roman" w:cs="Times New Roman"/>
+          <w:sz w:val="28"/>
+          <w:szCs w:val="28"/>
+        </w:rPr>
+        <w:t xml:space="preserve">design and </w:t>
+      </w:r>
+      <w:r>
+        <w:rPr>
+          <w:rFonts w:ascii="Times New Roman" w:hAnsi="Times New Roman" w:cs="Times New Roman"/>
+          <w:sz w:val="28"/>
+          <w:szCs w:val="28"/>
+        </w:rPr>
+        <w:t>tested, user-friendly and free to use</w:t>
+      </w:r>
+    </w:p>
+    <w:p>
+      <w:pPr>
+        <w:ind w:firstLine="360"/>
+        <w:rPr>
+          <w:rFonts w:ascii="Times New Roman" w:hAnsi="Times New Roman" w:cs="Times New Roman"/>
+          <w:sz w:val="28"/>
+          <w:szCs w:val="28"/>
+        </w:rPr>
+      </w:pPr>
+      <w:r>
+        <w:rPr>
+          <w:rFonts w:ascii="Times New Roman" w:hAnsi="Times New Roman" w:cs="Times New Roman"/>
+          <w:sz w:val="28"/>
+          <w:szCs w:val="28"/>
+        </w:rPr>
+        <w:t>Disadvantages</w:t>
+      </w:r>
+    </w:p>
+    <w:p>
+      <w:pPr>
+        <w:pStyle w:val="ListParagraph"/>
+        <w:numPr>
+          <w:ilvl w:val="0"/>
+          <w:numId w:val="7"/>
+        </w:numPr>
+        <w:rPr>
+          <w:rFonts w:ascii="Times New Roman" w:hAnsi="Times New Roman" w:cs="Times New Roman"/>
+          <w:sz w:val="28"/>
+          <w:szCs w:val="28"/>
+        </w:rPr>
+      </w:pPr>
+      <w:r>
+        <w:rPr>
+          <w:rFonts w:ascii="Times New Roman" w:hAnsi="Times New Roman" w:cs="Times New Roman"/>
+          <w:sz w:val="28"/>
+          <w:szCs w:val="28"/>
+        </w:rPr>
+        <w:t>F</w:t>
+      </w:r>
+      <w:r>
+        <w:rPr>
+          <w:rFonts w:ascii="Times New Roman" w:hAnsi="Times New Roman" w:cs="Times New Roman"/>
+          <w:sz w:val="28"/>
+          <w:szCs w:val="28"/>
+        </w:rPr>
+        <w:t>eature</w:t>
+      </w:r>
+      <w:r>
+        <w:rPr>
+          <w:rFonts w:ascii="Times New Roman" w:hAnsi="Times New Roman" w:cs="Times New Roman"/>
+          <w:sz w:val="28"/>
+          <w:szCs w:val="28"/>
+        </w:rPr>
+        <w:t xml:space="preserve"> limits</w:t>
+      </w:r>
+    </w:p>
+    <w:p>
+      <w:pPr>
+        <w:pStyle w:val="ListParagraph"/>
+        <w:numPr>
+          <w:ilvl w:val="0"/>
+          <w:numId w:val="7"/>
+        </w:numPr>
+        <w:rPr>
+          <w:rFonts w:ascii="Times New Roman" w:hAnsi="Times New Roman" w:cs="Times New Roman"/>
+          <w:sz w:val="28"/>
+          <w:szCs w:val="28"/>
+        </w:rPr>
+      </w:pPr>
+      <w:r>
+        <w:rPr>
+          <w:rFonts w:ascii="Times New Roman" w:hAnsi="Times New Roman" w:cs="Times New Roman"/>
+          <w:sz w:val="28"/>
+          <w:szCs w:val="28"/>
+        </w:rPr>
+        <w:t xml:space="preserve">Naming rule of </w:t>
+      </w:r>
+      <w:r>
+        <w:rPr>
+          <w:rFonts w:ascii="Times New Roman" w:hAnsi="Times New Roman" w:cs="Times New Roman"/>
+          <w:sz w:val="28"/>
+          <w:szCs w:val="28"/>
+        </w:rPr>
+        <w:t>feature’s title</w:t>
+      </w:r>
+    </w:p>
+    <w:p>
+      <w:pPr>
+        <w:rPr>
+          <w:rFonts w:ascii="Times New Roman" w:hAnsi="Times New Roman" w:cs="Times New Roman"/>
+          <w:sz w:val="28"/>
+          <w:szCs w:val="28"/>
+        </w:rPr>
+      </w:pPr>
+    </w:p>
+    <w:p>
+      <w:pPr>
+        <w:pStyle w:val="ListParagraph"/>
+        <w:numPr>
+          <w:ilvl w:val="0"/>
+          <w:numId w:val="5"/>
+        </w:numPr>
+        <w:rPr>
+          <w:rFonts w:ascii="Times New Roman" w:hAnsi="Times New Roman" w:cs="Times New Roman"/>
+          <w:sz w:val="28"/>
+          <w:szCs w:val="28"/>
+        </w:rPr>
+      </w:pPr>
+      <w:r>
+        <w:rPr>
+          <w:rFonts w:ascii="Times New Roman" w:hAnsi="Times New Roman" w:cs="Times New Roman"/>
+          <w:sz w:val="28"/>
+          <w:szCs w:val="28"/>
+        </w:rPr>
+        <w:t xml:space="preserve">Build a map editor </w:t>
+      </w:r>
+    </w:p>
+    <w:p>
+      <w:pPr>
+        <w:ind w:left="360"/>
+        <w:rPr>
+          <w:rFonts w:ascii="Times New Roman" w:hAnsi="Times New Roman" w:cs="Times New Roman"/>
+          <w:sz w:val="28"/>
+          <w:szCs w:val="28"/>
+        </w:rPr>
+      </w:pPr>
+      <w:r>
+        <w:rPr>
+          <w:rFonts w:ascii="Times New Roman" w:hAnsi="Times New Roman" w:cs="Times New Roman"/>
+          <w:sz w:val="28"/>
+          <w:szCs w:val="28"/>
+        </w:rPr>
+        <w:t>Advantages</w:t>
+      </w:r>
+    </w:p>
+    <w:p>
+      <w:pPr>
+        <w:pStyle w:val="ListParagraph"/>
+        <w:numPr>
+          <w:ilvl w:val="0"/>
+          <w:numId w:val="3"/>
+        </w:numPr>
+        <w:rPr>
+          <w:rFonts w:ascii="Times New Roman" w:hAnsi="Times New Roman" w:cs="Times New Roman"/>
+          <w:sz w:val="28"/>
+          <w:szCs w:val="28"/>
+        </w:rPr>
+      </w:pPr>
+      <w:r>
+        <w:rPr>
+          <w:rFonts w:ascii="Times New Roman" w:hAnsi="Times New Roman" w:cs="Times New Roman"/>
+          <w:sz w:val="28"/>
+          <w:szCs w:val="28"/>
+        </w:rPr>
+        <w:t xml:space="preserve">Get fully control of </w:t>
+      </w:r>
+      <w:r>
+        <w:rPr>
+          <w:rFonts w:ascii="Times New Roman" w:hAnsi="Times New Roman" w:cs="Times New Roman"/>
+          <w:sz w:val="28"/>
+          <w:szCs w:val="28"/>
+        </w:rPr>
+        <w:t>map editing</w:t>
+      </w:r>
+    </w:p>
+    <w:p>
+      <w:pPr>
+        <w:ind w:firstLine="360"/>
+        <w:rPr>
+          <w:rFonts w:ascii="Times New Roman" w:hAnsi="Times New Roman" w:cs="Times New Roman"/>
+          <w:sz w:val="28"/>
+          <w:szCs w:val="28"/>
+        </w:rPr>
+      </w:pPr>
+      <w:r>
+        <w:rPr>
+          <w:rFonts w:ascii="Times New Roman" w:hAnsi="Times New Roman" w:cs="Times New Roman"/>
+          <w:sz w:val="28"/>
+          <w:szCs w:val="28"/>
+        </w:rPr>
+        <w:t>Disadvantages</w:t>
+      </w:r>
+    </w:p>
+    <w:p>
+      <w:pPr>
+        <w:pStyle w:val="ListParagraph"/>
+        <w:numPr>
+          <w:ilvl w:val="0"/>
+          <w:numId w:val="7"/>
+        </w:numPr>
+        <w:rPr>
+          <w:rFonts w:ascii="Times New Roman" w:hAnsi="Times New Roman" w:cs="Times New Roman"/>
+          <w:sz w:val="28"/>
+          <w:szCs w:val="28"/>
+        </w:rPr>
+      </w:pPr>
+      <w:r>
+        <w:rPr>
+          <w:rFonts w:ascii="Times New Roman" w:hAnsi="Times New Roman" w:cs="Times New Roman"/>
+          <w:sz w:val="28"/>
+          <w:szCs w:val="28"/>
+        </w:rPr>
+        <w:t>Will spend a g</w:t>
+      </w:r>
+      <w:r>
+        <w:rPr>
+          <w:rFonts w:ascii="Times New Roman" w:hAnsi="Times New Roman" w:cs="Times New Roman"/>
+          <w:sz w:val="28"/>
+          <w:szCs w:val="28"/>
+        </w:rPr>
+        <w:t>reat</w:t>
+      </w:r>
+      <w:r>
+        <w:rPr>
+          <w:rFonts w:ascii="Times New Roman" w:hAnsi="Times New Roman" w:cs="Times New Roman"/>
+          <w:sz w:val="28"/>
+          <w:szCs w:val="28"/>
+        </w:rPr>
+        <w:t xml:space="preserve"> effort</w:t>
+      </w:r>
+      <w:r>
+        <w:rPr>
+          <w:rFonts w:ascii="Times New Roman" w:hAnsi="Times New Roman" w:cs="Times New Roman"/>
+          <w:sz w:val="28"/>
+          <w:szCs w:val="28"/>
+        </w:rPr>
+        <w:t xml:space="preserve"> on </w:t>
+      </w:r>
+      <w:r>
+        <w:rPr>
+          <w:rFonts w:ascii="Times New Roman" w:hAnsi="Times New Roman" w:cs="Times New Roman"/>
+          <w:sz w:val="28"/>
+          <w:szCs w:val="28"/>
+        </w:rPr>
+        <w:t>requirement, design, implement and testing.</w:t>
+      </w:r>
+    </w:p>
+    <w:p>
+      <w:pPr>
+        <w:pStyle w:val="ListParagraph"/>
+        <w:numPr>
+          <w:ilvl w:val="0"/>
+          <w:numId w:val="7"/>
+        </w:numPr>
+        <w:rPr>
+          <w:rFonts w:ascii="Times New Roman" w:hAnsi="Times New Roman" w:cs="Times New Roman"/>
+          <w:sz w:val="28"/>
+          <w:szCs w:val="28"/>
+        </w:rPr>
+      </w:pPr>
+      <w:r>
+        <w:rPr>
+          <w:rFonts w:ascii="Times New Roman" w:hAnsi="Times New Roman" w:cs="Times New Roman"/>
+          <w:sz w:val="28"/>
+          <w:szCs w:val="28"/>
+        </w:rPr>
+        <w:lastRenderedPageBreak/>
+        <w:t>M</w:t>
+      </w:r>
+      <w:r>
+        <w:rPr>
+          <w:rFonts w:ascii="Times New Roman" w:hAnsi="Times New Roman" w:cs="Times New Roman"/>
+          <w:sz w:val="28"/>
+          <w:szCs w:val="28"/>
+        </w:rPr>
+        <w:t>ap editor is not the objective of this project</w:t>
+      </w:r>
+    </w:p>
+    <w:p>
+      <w:pPr>
+        <w:rPr>
+          <w:rFonts w:ascii="Times New Roman" w:hAnsi="Times New Roman" w:cs="Times New Roman"/>
+          <w:sz w:val="28"/>
+          <w:szCs w:val="28"/>
+        </w:rPr>
+      </w:pPr>
+      <w:bookmarkStart w:id="0" w:name="_GoBack"/>
+      <w:bookmarkEnd w:id="0"/>
+    </w:p>
+    <w:p>
+      <w:pPr>
+        <w:rPr>
+          <w:rFonts w:ascii="Times New Roman" w:hAnsi="Times New Roman" w:cs="Times New Roman"/>
+          <w:sz w:val="28"/>
+          <w:szCs w:val="28"/>
+        </w:rPr>
+      </w:pPr>
+    </w:p>
+    <w:p>
+      <w:pPr>
+        <w:rPr>
+          <w:rFonts w:ascii="Times New Roman" w:hAnsi="Times New Roman" w:cs="Times New Roman"/>
+          <w:sz w:val="28"/>
+          <w:szCs w:val="28"/>
+        </w:rPr>
+      </w:pPr>
+    </w:p>
+    <w:p>
+      <w:pPr>
+        <w:rPr>
+          <w:rFonts w:ascii="Times New Roman" w:hAnsi="Times New Roman" w:cs="Times New Roman"/>
+          <w:sz w:val="28"/>
+          <w:szCs w:val="28"/>
+        </w:rPr>
+      </w:pPr>
+    </w:p>
+    <w:p>
+      <w:pPr>
+        <w:rPr>
+          <w:rFonts w:ascii="Times New Roman" w:hAnsi="Times New Roman" w:cs="Times New Roman"/>
+          <w:sz w:val="28"/>
+          <w:szCs w:val="28"/>
+        </w:rPr>
+      </w:pPr>
+    </w:p>
+    <w:p>
+      <w:pPr>
+        <w:rPr>
+          <w:rFonts w:ascii="Times New Roman" w:hAnsi="Times New Roman" w:cs="Times New Roman"/>
+          <w:sz w:val="28"/>
+          <w:szCs w:val="28"/>
+        </w:rPr>
+      </w:pPr>
+    </w:p>
+    <w:p>
+      <w:pPr>
+        <w:rPr>
+          <w:rFonts w:ascii="Times New Roman" w:hAnsi="Times New Roman" w:cs="Times New Roman"/>
+          <w:sz w:val="28"/>
+          <w:szCs w:val="28"/>
+        </w:rPr>
+      </w:pPr>
+    </w:p>
+    <w:p>
+      <w:pPr>
+        <w:rPr>
+          <w:rFonts w:ascii="Times New Roman" w:hAnsi="Times New Roman" w:cs="Times New Roman"/>
+          <w:sz w:val="28"/>
+          <w:szCs w:val="28"/>
+        </w:rPr>
+      </w:pPr>
+    </w:p>
+    <w:p>
+      <w:pPr>
+        <w:rPr>
+          <w:rFonts w:ascii="Times New Roman" w:hAnsi="Times New Roman" w:cs="Times New Roman"/>
+          <w:sz w:val="28"/>
+          <w:szCs w:val="28"/>
+        </w:rPr>
+      </w:pPr>
     </w:p>
     <w:sectPr>
       <w:pgSz w:w="12240" w:h="15840"/>
@@ -3151,7 +4594,7 @@
   <w:abstractNum w:abstractNumId="0">
     <w:nsid w:val="140E0A28"/>
     <w:multiLevelType w:val="hybridMultilevel"/>
-    <w:tmpl w:val="A054200C"/>
+    <w:tmpl w:val="86528C6C"/>
     <w:lvl w:ilvl="0" w:tplc="04090001">
       <w:start w:val="1"/>
       <w:numFmt w:val="bullet"/>
@@ -3525,6 +4968,297 @@
       <w:lvlJc w:val="right"/>
       <w:pPr>
         <w:ind w:left="6480" w:hanging="180"/>
+      </w:pPr>
+    </w:lvl>
+  </w:abstractNum>
+  <w:abstractNum w:abstractNumId="4">
+    <w:nsid w:val="4E973B8A"/>
+    <w:multiLevelType w:val="hybridMultilevel"/>
+    <w:tmpl w:val="9FDC4148"/>
+    <w:lvl w:ilvl="0" w:tplc="0409000F">
+      <w:start w:val="1"/>
+      <w:numFmt w:val="decimal"/>
+      <w:lvlText w:val="%1."/>
+      <w:lvlJc w:val="left"/>
+      <w:pPr>
+        <w:ind w:left="720" w:hanging="360"/>
+      </w:pPr>
+      <w:rPr>
+        <w:rFonts w:hint="default"/>
+      </w:rPr>
+    </w:lvl>
+    <w:lvl w:ilvl="1" w:tplc="04090019" w:tentative="1">
+      <w:start w:val="1"/>
+      <w:numFmt w:val="lowerLetter"/>
+      <w:lvlText w:val="%2."/>
+      <w:lvlJc w:val="left"/>
+      <w:pPr>
+        <w:ind w:left="1440" w:hanging="360"/>
+      </w:pPr>
+    </w:lvl>
+    <w:lvl w:ilvl="2" w:tplc="0409001B" w:tentative="1">
+      <w:start w:val="1"/>
+      <w:numFmt w:val="lowerRoman"/>
+      <w:lvlText w:val="%3."/>
+      <w:lvlJc w:val="right"/>
+      <w:pPr>
+        <w:ind w:left="2160" w:hanging="180"/>
+      </w:pPr>
+    </w:lvl>
+    <w:lvl w:ilvl="3" w:tplc="0409000F" w:tentative="1">
+      <w:start w:val="1"/>
+      <w:numFmt w:val="decimal"/>
+      <w:lvlText w:val="%4."/>
+      <w:lvlJc w:val="left"/>
+      <w:pPr>
+        <w:ind w:left="2880" w:hanging="360"/>
+      </w:pPr>
+    </w:lvl>
+    <w:lvl w:ilvl="4" w:tplc="04090019" w:tentative="1">
+      <w:start w:val="1"/>
+      <w:numFmt w:val="lowerLetter"/>
+      <w:lvlText w:val="%5."/>
+      <w:lvlJc w:val="left"/>
+      <w:pPr>
+        <w:ind w:left="3600" w:hanging="360"/>
+      </w:pPr>
+    </w:lvl>
+    <w:lvl w:ilvl="5" w:tplc="0409001B" w:tentative="1">
+      <w:start w:val="1"/>
+      <w:numFmt w:val="lowerRoman"/>
+      <w:lvlText w:val="%6."/>
+      <w:lvlJc w:val="right"/>
+      <w:pPr>
+        <w:ind w:left="4320" w:hanging="180"/>
+      </w:pPr>
+    </w:lvl>
+    <w:lvl w:ilvl="6" w:tplc="0409000F" w:tentative="1">
+      <w:start w:val="1"/>
+      <w:numFmt w:val="decimal"/>
+      <w:lvlText w:val="%7."/>
+      <w:lvlJc w:val="left"/>
+      <w:pPr>
+        <w:ind w:left="5040" w:hanging="360"/>
+      </w:pPr>
+    </w:lvl>
+    <w:lvl w:ilvl="7" w:tplc="04090019" w:tentative="1">
+      <w:start w:val="1"/>
+      <w:numFmt w:val="lowerLetter"/>
+      <w:lvlText w:val="%8."/>
+      <w:lvlJc w:val="left"/>
+      <w:pPr>
+        <w:ind w:left="5760" w:hanging="360"/>
+      </w:pPr>
+    </w:lvl>
+    <w:lvl w:ilvl="8" w:tplc="0409001B" w:tentative="1">
+      <w:start w:val="1"/>
+      <w:numFmt w:val="lowerRoman"/>
+      <w:lvlText w:val="%9."/>
+      <w:lvlJc w:val="right"/>
+      <w:pPr>
+        <w:ind w:left="6480" w:hanging="180"/>
+      </w:pPr>
+    </w:lvl>
+  </w:abstractNum>
+  <w:abstractNum w:abstractNumId="5">
+    <w:nsid w:val="62F64996"/>
+    <w:multiLevelType w:val="hybridMultilevel"/>
+    <w:tmpl w:val="7B642858"/>
+    <w:lvl w:ilvl="0" w:tplc="04090001">
+      <w:start w:val="1"/>
+      <w:numFmt w:val="bullet"/>
+      <w:lvlText w:val=""/>
+      <w:lvlJc w:val="left"/>
+      <w:pPr>
+        <w:ind w:left="1080" w:hanging="360"/>
+      </w:pPr>
+      <w:rPr>
+        <w:rFonts w:ascii="Symbol" w:hAnsi="Symbol" w:hint="default"/>
+      </w:rPr>
+    </w:lvl>
+    <w:lvl w:ilvl="1" w:tplc="04090003" w:tentative="1">
+      <w:start w:val="1"/>
+      <w:numFmt w:val="bullet"/>
+      <w:lvlText w:val="o"/>
+      <w:lvlJc w:val="left"/>
+      <w:pPr>
+        <w:ind w:left="1800" w:hanging="360"/>
+      </w:pPr>
+      <w:rPr>
+        <w:rFonts w:ascii="Courier New" w:hAnsi="Courier New" w:cs="Courier New" w:hint="default"/>
+      </w:rPr>
+    </w:lvl>
+    <w:lvl w:ilvl="2" w:tplc="04090005" w:tentative="1">
+      <w:start w:val="1"/>
+      <w:numFmt w:val="bullet"/>
+      <w:lvlText w:val=""/>
+      <w:lvlJc w:val="left"/>
+      <w:pPr>
+        <w:ind w:left="2520" w:hanging="360"/>
+      </w:pPr>
+      <w:rPr>
+        <w:rFonts w:ascii="Wingdings" w:hAnsi="Wingdings" w:hint="default"/>
+      </w:rPr>
+    </w:lvl>
+    <w:lvl w:ilvl="3" w:tplc="04090001" w:tentative="1">
+      <w:start w:val="1"/>
+      <w:numFmt w:val="bullet"/>
+      <w:lvlText w:val=""/>
+      <w:lvlJc w:val="left"/>
+      <w:pPr>
+        <w:ind w:left="3240" w:hanging="360"/>
+      </w:pPr>
+      <w:rPr>
+        <w:rFonts w:ascii="Symbol" w:hAnsi="Symbol" w:hint="default"/>
+      </w:rPr>
+    </w:lvl>
+    <w:lvl w:ilvl="4" w:tplc="04090003" w:tentative="1">
+      <w:start w:val="1"/>
+      <w:numFmt w:val="bullet"/>
+      <w:lvlText w:val="o"/>
+      <w:lvlJc w:val="left"/>
+      <w:pPr>
+        <w:ind w:left="3960" w:hanging="360"/>
+      </w:pPr>
+      <w:rPr>
+        <w:rFonts w:ascii="Courier New" w:hAnsi="Courier New" w:cs="Courier New" w:hint="default"/>
+      </w:rPr>
+    </w:lvl>
+    <w:lvl w:ilvl="5" w:tplc="04090005" w:tentative="1">
+      <w:start w:val="1"/>
+      <w:numFmt w:val="bullet"/>
+      <w:lvlText w:val=""/>
+      <w:lvlJc w:val="left"/>
+      <w:pPr>
+        <w:ind w:left="4680" w:hanging="360"/>
+      </w:pPr>
+      <w:rPr>
+        <w:rFonts w:ascii="Wingdings" w:hAnsi="Wingdings" w:hint="default"/>
+      </w:rPr>
+    </w:lvl>
+    <w:lvl w:ilvl="6" w:tplc="04090001" w:tentative="1">
+      <w:start w:val="1"/>
+      <w:numFmt w:val="bullet"/>
+      <w:lvlText w:val=""/>
+      <w:lvlJc w:val="left"/>
+      <w:pPr>
+        <w:ind w:left="5400" w:hanging="360"/>
+      </w:pPr>
+      <w:rPr>
+        <w:rFonts w:ascii="Symbol" w:hAnsi="Symbol" w:hint="default"/>
+      </w:rPr>
+    </w:lvl>
+    <w:lvl w:ilvl="7" w:tplc="04090003" w:tentative="1">
+      <w:start w:val="1"/>
+      <w:numFmt w:val="bullet"/>
+      <w:lvlText w:val="o"/>
+      <w:lvlJc w:val="left"/>
+      <w:pPr>
+        <w:ind w:left="6120" w:hanging="360"/>
+      </w:pPr>
+      <w:rPr>
+        <w:rFonts w:ascii="Courier New" w:hAnsi="Courier New" w:cs="Courier New" w:hint="default"/>
+      </w:rPr>
+    </w:lvl>
+    <w:lvl w:ilvl="8" w:tplc="04090005" w:tentative="1">
+      <w:start w:val="1"/>
+      <w:numFmt w:val="bullet"/>
+      <w:lvlText w:val=""/>
+      <w:lvlJc w:val="left"/>
+      <w:pPr>
+        <w:ind w:left="6840" w:hanging="360"/>
+      </w:pPr>
+      <w:rPr>
+        <w:rFonts w:ascii="Wingdings" w:hAnsi="Wingdings" w:hint="default"/>
+      </w:rPr>
+    </w:lvl>
+  </w:abstractNum>
+  <w:abstractNum w:abstractNumId="6">
+    <w:nsid w:val="74EE19E7"/>
+    <w:multiLevelType w:val="hybridMultilevel"/>
+    <w:tmpl w:val="64DA9974"/>
+    <w:lvl w:ilvl="0" w:tplc="56D8039A">
+      <w:start w:val="1"/>
+      <w:numFmt w:val="decimal"/>
+      <w:lvlText w:val="%1."/>
+      <w:lvlJc w:val="left"/>
+      <w:pPr>
+        <w:ind w:left="1080" w:hanging="360"/>
+      </w:pPr>
+      <w:rPr>
+        <w:rFonts w:hint="default"/>
+      </w:rPr>
+    </w:lvl>
+    <w:lvl w:ilvl="1" w:tplc="04090019" w:tentative="1">
+      <w:start w:val="1"/>
+      <w:numFmt w:val="lowerLetter"/>
+      <w:lvlText w:val="%2."/>
+      <w:lvlJc w:val="left"/>
+      <w:pPr>
+        <w:ind w:left="1800" w:hanging="360"/>
+      </w:pPr>
+    </w:lvl>
+    <w:lvl w:ilvl="2" w:tplc="0409001B" w:tentative="1">
+      <w:start w:val="1"/>
+      <w:numFmt w:val="lowerRoman"/>
+      <w:lvlText w:val="%3."/>
+      <w:lvlJc w:val="right"/>
+      <w:pPr>
+        <w:ind w:left="2520" w:hanging="180"/>
+      </w:pPr>
+    </w:lvl>
+    <w:lvl w:ilvl="3" w:tplc="0409000F" w:tentative="1">
+      <w:start w:val="1"/>
+      <w:numFmt w:val="decimal"/>
+      <w:lvlText w:val="%4."/>
+      <w:lvlJc w:val="left"/>
+      <w:pPr>
+        <w:ind w:left="3240" w:hanging="360"/>
+      </w:pPr>
+    </w:lvl>
+    <w:lvl w:ilvl="4" w:tplc="04090019" w:tentative="1">
+      <w:start w:val="1"/>
+      <w:numFmt w:val="lowerLetter"/>
+      <w:lvlText w:val="%5."/>
+      <w:lvlJc w:val="left"/>
+      <w:pPr>
+        <w:ind w:left="3960" w:hanging="360"/>
+      </w:pPr>
+    </w:lvl>
+    <w:lvl w:ilvl="5" w:tplc="0409001B" w:tentative="1">
+      <w:start w:val="1"/>
+      <w:numFmt w:val="lowerRoman"/>
+      <w:lvlText w:val="%6."/>
+      <w:lvlJc w:val="right"/>
+      <w:pPr>
+        <w:ind w:left="4680" w:hanging="180"/>
+      </w:pPr>
+    </w:lvl>
+    <w:lvl w:ilvl="6" w:tplc="0409000F" w:tentative="1">
+      <w:start w:val="1"/>
+      <w:numFmt w:val="decimal"/>
+      <w:lvlText w:val="%7."/>
+      <w:lvlJc w:val="left"/>
+      <w:pPr>
+        <w:ind w:left="5400" w:hanging="360"/>
+      </w:pPr>
+    </w:lvl>
+    <w:lvl w:ilvl="7" w:tplc="04090019" w:tentative="1">
+      <w:start w:val="1"/>
+      <w:numFmt w:val="lowerLetter"/>
+      <w:lvlText w:val="%8."/>
+      <w:lvlJc w:val="left"/>
+      <w:pPr>
+        <w:ind w:left="6120" w:hanging="360"/>
+      </w:pPr>
+    </w:lvl>
+    <w:lvl w:ilvl="8" w:tplc="0409001B" w:tentative="1">
+      <w:start w:val="1"/>
+      <w:numFmt w:val="lowerRoman"/>
+      <w:lvlText w:val="%9."/>
+      <w:lvlJc w:val="right"/>
+      <w:pPr>
+        <w:ind w:left="6840" w:hanging="180"/>
       </w:pPr>
     </w:lvl>
   </w:abstractNum>
@@ -3539,6 +5273,15 @@
   </w:num>
   <w:num w:numId="4">
     <w:abstractNumId w:val="1"/>
+  </w:num>
+  <w:num w:numId="5">
+    <w:abstractNumId w:val="4"/>
+  </w:num>
+  <w:num w:numId="6">
+    <w:abstractNumId w:val="6"/>
+  </w:num>
+  <w:num w:numId="7">
+    <w:abstractNumId w:val="5"/>
   </w:num>
 </w:numbering>
 </file>

</xml_diff>